<commit_message>
Correções realizadas em sala de aula
</commit_message>
<xml_diff>
--- a/Planejamento/Recursos Humanos (Tabela).docx
+++ b/Planejamento/Recursos Humanos (Tabela).docx
@@ -26,7 +26,7 @@
       <w:tblPr>
         <w:tblW w:w="14004" w:type="dxa"/>
         <w:jc w:val="left"/>
-        <w:tblInd w:w="53" w:type="dxa"/>
+        <w:tblInd w:w="45" w:type="dxa"/>
         <w:tblBorders>
           <w:top w:val="single" w:sz="2" w:space="0" w:color="000001"/>
           <w:left w:val="single" w:sz="2" w:space="0" w:color="000001"/>
@@ -35,16 +35,15 @@
         </w:tblBorders>
         <w:tblCellMar>
           <w:top w:w="55" w:type="dxa"/>
-          <w:left w:w="51" w:type="dxa"/>
+          <w:left w:w="42" w:type="dxa"/>
           <w:bottom w:w="55" w:type="dxa"/>
           <w:right w:w="55" w:type="dxa"/>
         </w:tblCellMar>
       </w:tblPr>
       <w:tblGrid>
-        <w:gridCol w:w="3068"/>
-        <w:gridCol w:w="3934"/>
-        <w:gridCol w:w="3501"/>
-        <w:gridCol w:w="3501"/>
+        <w:gridCol w:w="3506"/>
+        <w:gridCol w:w="4497"/>
+        <w:gridCol w:w="6001"/>
       </w:tblGrid>
       <w:tr>
         <w:trPr>
@@ -52,7 +51,7 @@
         </w:trPr>
         <w:tc>
           <w:tcPr>
-            <w:tcW w:w="3068" w:type="dxa"/>
+            <w:tcW w:w="3506" w:type="dxa"/>
             <w:tcBorders>
               <w:top w:val="single" w:sz="2" w:space="0" w:color="000001"/>
               <w:left w:val="single" w:sz="2" w:space="0" w:color="000001"/>
@@ -61,8 +60,9 @@
             </w:tcBorders>
             <w:shd w:fill="auto" w:val="clear"/>
             <w:tcMar>
-              <w:left w:w="51" w:type="dxa"/>
+              <w:left w:w="42" w:type="dxa"/>
             </w:tcMar>
+            <w:vAlign w:val="center"/>
           </w:tcPr>
           <w:p>
             <w:pPr>
@@ -87,7 +87,7 @@
         </w:tc>
         <w:tc>
           <w:tcPr>
-            <w:tcW w:w="3934" w:type="dxa"/>
+            <w:tcW w:w="4497" w:type="dxa"/>
             <w:tcBorders>
               <w:top w:val="single" w:sz="2" w:space="0" w:color="000001"/>
               <w:left w:val="single" w:sz="2" w:space="0" w:color="000001"/>
@@ -96,8 +96,9 @@
             </w:tcBorders>
             <w:shd w:fill="auto" w:val="clear"/>
             <w:tcMar>
-              <w:left w:w="51" w:type="dxa"/>
+              <w:left w:w="42" w:type="dxa"/>
             </w:tcMar>
+            <w:vAlign w:val="center"/>
           </w:tcPr>
           <w:p>
             <w:pPr>
@@ -122,17 +123,20 @@
         </w:tc>
         <w:tc>
           <w:tcPr>
-            <w:tcW w:w="3501" w:type="dxa"/>
+            <w:tcW w:w="6001" w:type="dxa"/>
             <w:tcBorders>
               <w:top w:val="single" w:sz="2" w:space="0" w:color="000001"/>
               <w:left w:val="single" w:sz="2" w:space="0" w:color="000001"/>
               <w:bottom w:val="single" w:sz="2" w:space="0" w:color="000001"/>
+              <w:right w:val="single" w:sz="2" w:space="0" w:color="000001"/>
               <w:insideH w:val="single" w:sz="2" w:space="0" w:color="000001"/>
+              <w:insideV w:val="single" w:sz="2" w:space="0" w:color="000001"/>
             </w:tcBorders>
             <w:shd w:fill="auto" w:val="clear"/>
             <w:tcMar>
-              <w:left w:w="51" w:type="dxa"/>
+              <w:left w:w="42" w:type="dxa"/>
             </w:tcMar>
+            <w:vAlign w:val="center"/>
           </w:tcPr>
           <w:p>
             <w:pPr>
@@ -155,49 +159,12 @@
             </w:r>
           </w:p>
         </w:tc>
-        <w:tc>
-          <w:tcPr>
-            <w:tcW w:w="3501" w:type="dxa"/>
-            <w:tcBorders>
-              <w:top w:val="single" w:sz="2" w:space="0" w:color="000001"/>
-              <w:left w:val="single" w:sz="2" w:space="0" w:color="000001"/>
-              <w:bottom w:val="single" w:sz="2" w:space="0" w:color="000001"/>
-              <w:right w:val="single" w:sz="2" w:space="0" w:color="000001"/>
-              <w:insideH w:val="single" w:sz="2" w:space="0" w:color="000001"/>
-              <w:insideV w:val="single" w:sz="2" w:space="0" w:color="000001"/>
-            </w:tcBorders>
-            <w:shd w:fill="auto" w:val="clear"/>
-            <w:tcMar>
-              <w:left w:w="51" w:type="dxa"/>
-            </w:tcMar>
-          </w:tcPr>
-          <w:p>
-            <w:pPr>
-              <w:pStyle w:val="Ttulodetabela"/>
-              <w:spacing w:lineRule="auto" w:line="240" w:before="0" w:after="46"/>
-              <w:ind w:left="0" w:hanging="0"/>
-              <w:jc w:val="center"/>
-              <w:rPr>
-                <w:b/>
-                <w:b/>
-                <w:bCs/>
-              </w:rPr>
-            </w:pPr>
-            <w:r>
-              <w:rPr>
-                <w:b/>
-                <w:bCs/>
-              </w:rPr>
-              <w:t>Atitudes</w:t>
-            </w:r>
-          </w:p>
-        </w:tc>
       </w:tr>
       <w:tr>
         <w:trPr/>
         <w:tc>
           <w:tcPr>
-            <w:tcW w:w="3068" w:type="dxa"/>
+            <w:tcW w:w="3506" w:type="dxa"/>
             <w:tcBorders>
               <w:top w:val="single" w:sz="2" w:space="0" w:color="000001"/>
               <w:left w:val="single" w:sz="2" w:space="0" w:color="000001"/>
@@ -206,7 +173,7 @@
             </w:tcBorders>
             <w:shd w:fill="auto" w:val="clear"/>
             <w:tcMar>
-              <w:left w:w="51" w:type="dxa"/>
+              <w:left w:w="42" w:type="dxa"/>
             </w:tcMar>
             <w:vAlign w:val="center"/>
           </w:tcPr>
@@ -225,7 +192,7 @@
         </w:tc>
         <w:tc>
           <w:tcPr>
-            <w:tcW w:w="3934" w:type="dxa"/>
+            <w:tcW w:w="4497" w:type="dxa"/>
             <w:tcBorders>
               <w:top w:val="single" w:sz="2" w:space="0" w:color="000001"/>
               <w:left w:val="single" w:sz="2" w:space="0" w:color="000001"/>
@@ -234,7 +201,7 @@
             </w:tcBorders>
             <w:shd w:fill="auto" w:val="clear"/>
             <w:tcMar>
-              <w:left w:w="51" w:type="dxa"/>
+              <w:left w:w="42" w:type="dxa"/>
             </w:tcMar>
           </w:tcPr>
           <w:p>
@@ -254,7 +221,7 @@
             </w:pPr>
             <w:r>
               <w:rPr>
-                <w:rFonts w:cs="Arial" w:ascii="Calibri" w:hAnsi="Calibri"/>
+                <w:rFonts w:cs="Arial"/>
                 <w:sz w:val="22"/>
                 <w:szCs w:val="22"/>
               </w:rPr>
@@ -278,7 +245,7 @@
             </w:pPr>
             <w:r>
               <w:rPr>
-                <w:rFonts w:cs="Arial" w:ascii="Calibri" w:hAnsi="Calibri"/>
+                <w:rFonts w:cs="Arial"/>
                 <w:sz w:val="22"/>
                 <w:szCs w:val="22"/>
               </w:rPr>
@@ -302,7 +269,7 @@
             </w:pPr>
             <w:r>
               <w:rPr>
-                <w:rFonts w:cs="Arial" w:ascii="Calibri" w:hAnsi="Calibri"/>
+                <w:rFonts w:cs="Arial"/>
                 <w:sz w:val="22"/>
                 <w:szCs w:val="22"/>
               </w:rPr>
@@ -326,7 +293,7 @@
             </w:pPr>
             <w:r>
               <w:rPr>
-                <w:rFonts w:cs="Arial" w:ascii="Calibri" w:hAnsi="Calibri"/>
+                <w:rFonts w:cs="Arial"/>
                 <w:sz w:val="22"/>
                 <w:szCs w:val="22"/>
               </w:rPr>
@@ -350,7 +317,7 @@
             </w:pPr>
             <w:r>
               <w:rPr>
-                <w:rFonts w:cs="Arial" w:ascii="Calibri" w:hAnsi="Calibri"/>
+                <w:rFonts w:cs="Arial"/>
                 <w:sz w:val="22"/>
                 <w:szCs w:val="22"/>
               </w:rPr>
@@ -360,16 +327,18 @@
         </w:tc>
         <w:tc>
           <w:tcPr>
-            <w:tcW w:w="3501" w:type="dxa"/>
+            <w:tcW w:w="6001" w:type="dxa"/>
             <w:tcBorders>
               <w:top w:val="single" w:sz="2" w:space="0" w:color="000001"/>
               <w:left w:val="single" w:sz="2" w:space="0" w:color="000001"/>
               <w:bottom w:val="single" w:sz="2" w:space="0" w:color="000001"/>
+              <w:right w:val="single" w:sz="2" w:space="0" w:color="000001"/>
               <w:insideH w:val="single" w:sz="2" w:space="0" w:color="000001"/>
+              <w:insideV w:val="single" w:sz="2" w:space="0" w:color="000001"/>
             </w:tcBorders>
             <w:shd w:fill="auto" w:val="clear"/>
             <w:tcMar>
-              <w:left w:w="51" w:type="dxa"/>
+              <w:left w:w="42" w:type="dxa"/>
             </w:tcMar>
           </w:tcPr>
           <w:p>
@@ -433,39 +402,12 @@
             </w:r>
           </w:p>
         </w:tc>
-        <w:tc>
-          <w:tcPr>
-            <w:tcW w:w="3501" w:type="dxa"/>
-            <w:tcBorders>
-              <w:top w:val="single" w:sz="2" w:space="0" w:color="000001"/>
-              <w:left w:val="single" w:sz="2" w:space="0" w:color="000001"/>
-              <w:bottom w:val="single" w:sz="2" w:space="0" w:color="000001"/>
-              <w:right w:val="single" w:sz="2" w:space="0" w:color="000001"/>
-              <w:insideH w:val="single" w:sz="2" w:space="0" w:color="000001"/>
-              <w:insideV w:val="single" w:sz="2" w:space="0" w:color="000001"/>
-            </w:tcBorders>
-            <w:shd w:fill="auto" w:val="clear"/>
-            <w:tcMar>
-              <w:left w:w="51" w:type="dxa"/>
-            </w:tcMar>
-          </w:tcPr>
-          <w:p>
-            <w:pPr>
-              <w:pStyle w:val="Contedodatabela"/>
-              <w:spacing w:before="0" w:after="160"/>
-              <w:rPr/>
-            </w:pPr>
-            <w:r>
-              <w:rPr/>
-            </w:r>
-          </w:p>
-        </w:tc>
       </w:tr>
       <w:tr>
         <w:trPr/>
         <w:tc>
           <w:tcPr>
-            <w:tcW w:w="3068" w:type="dxa"/>
+            <w:tcW w:w="3506" w:type="dxa"/>
             <w:tcBorders>
               <w:top w:val="single" w:sz="2" w:space="0" w:color="000001"/>
               <w:left w:val="single" w:sz="2" w:space="0" w:color="000001"/>
@@ -474,7 +416,7 @@
             </w:tcBorders>
             <w:shd w:fill="auto" w:val="clear"/>
             <w:tcMar>
-              <w:left w:w="51" w:type="dxa"/>
+              <w:left w:w="42" w:type="dxa"/>
             </w:tcMar>
             <w:vAlign w:val="center"/>
           </w:tcPr>
@@ -493,7 +435,7 @@
         </w:tc>
         <w:tc>
           <w:tcPr>
-            <w:tcW w:w="3934" w:type="dxa"/>
+            <w:tcW w:w="4497" w:type="dxa"/>
             <w:tcBorders>
               <w:top w:val="single" w:sz="2" w:space="0" w:color="000001"/>
               <w:left w:val="single" w:sz="2" w:space="0" w:color="000001"/>
@@ -502,7 +444,7 @@
             </w:tcBorders>
             <w:shd w:fill="auto" w:val="clear"/>
             <w:tcMar>
-              <w:left w:w="51" w:type="dxa"/>
+              <w:left w:w="42" w:type="dxa"/>
             </w:tcMar>
           </w:tcPr>
           <w:p>
@@ -526,7 +468,7 @@
                 <w:sz w:val="22"/>
                 <w:szCs w:val="22"/>
               </w:rPr>
-              <w:t>Gerenciar a Equipe.</w:t>
+              <w:t>Ao final de cada fase os processos entregados.</w:t>
             </w:r>
           </w:p>
           <w:p>
@@ -550,7 +492,7 @@
                 <w:sz w:val="22"/>
                 <w:szCs w:val="22"/>
               </w:rPr>
-              <w:t>Gerenciar o andamento do projeto.</w:t>
+              <w:t>Registrar em um relatório os dados obtidos.</w:t>
             </w:r>
           </w:p>
           <w:p>
@@ -574,70 +516,24 @@
                 <w:sz w:val="22"/>
                 <w:szCs w:val="22"/>
               </w:rPr>
-              <w:t>Monitorar o projeto.</w:t>
-            </w:r>
-          </w:p>
-          <w:p>
-            <w:pPr>
-              <w:pStyle w:val="ListParagraph"/>
-              <w:numPr>
-                <w:ilvl w:val="0"/>
-                <w:numId w:val="2"/>
-              </w:numPr>
-              <w:spacing w:lineRule="auto" w:line="240" w:before="0" w:after="0"/>
-              <w:contextualSpacing/>
-              <w:rPr>
-                <w:rFonts w:ascii="Calibri" w:hAnsi="Calibri"/>
-                <w:sz w:val="22"/>
-                <w:szCs w:val="22"/>
-              </w:rPr>
-            </w:pPr>
-            <w:r>
-              <w:rPr>
-                <w:rFonts w:cs="Arial" w:ascii="Calibri" w:hAnsi="Calibri"/>
-                <w:sz w:val="22"/>
-                <w:szCs w:val="22"/>
-              </w:rPr>
-              <w:t>Identificar possíveis problemas e ameniza-os a fim de entregar dentro do prazo.</w:t>
-            </w:r>
-          </w:p>
-          <w:p>
-            <w:pPr>
-              <w:pStyle w:val="ListParagraph"/>
-              <w:numPr>
-                <w:ilvl w:val="0"/>
-                <w:numId w:val="2"/>
-              </w:numPr>
-              <w:spacing w:lineRule="auto" w:line="240" w:before="0" w:after="0"/>
-              <w:contextualSpacing/>
-              <w:rPr>
-                <w:rFonts w:ascii="Calibri" w:hAnsi="Calibri"/>
-                <w:sz w:val="22"/>
-                <w:szCs w:val="22"/>
-              </w:rPr>
-            </w:pPr>
-            <w:r>
-              <w:rPr>
-                <w:rFonts w:cs="Arial" w:ascii="Calibri" w:hAnsi="Calibri"/>
-                <w:sz w:val="22"/>
-                <w:szCs w:val="22"/>
-              </w:rPr>
-              <w:t>Implementação do Projeto</w:t>
+              <w:t>Fazer a validação das fases do projeto junto ao gestor do Projeto.</w:t>
             </w:r>
           </w:p>
         </w:tc>
         <w:tc>
           <w:tcPr>
-            <w:tcW w:w="3501" w:type="dxa"/>
+            <w:tcW w:w="6001" w:type="dxa"/>
             <w:tcBorders>
               <w:top w:val="single" w:sz="2" w:space="0" w:color="000001"/>
               <w:left w:val="single" w:sz="2" w:space="0" w:color="000001"/>
               <w:bottom w:val="single" w:sz="2" w:space="0" w:color="000001"/>
+              <w:right w:val="single" w:sz="2" w:space="0" w:color="000001"/>
               <w:insideH w:val="single" w:sz="2" w:space="0" w:color="000001"/>
+              <w:insideV w:val="single" w:sz="2" w:space="0" w:color="000001"/>
             </w:tcBorders>
             <w:shd w:fill="auto" w:val="clear"/>
             <w:tcMar>
-              <w:left w:w="51" w:type="dxa"/>
+              <w:left w:w="42" w:type="dxa"/>
             </w:tcMar>
           </w:tcPr>
           <w:p>
@@ -671,39 +567,12 @@
             </w:r>
           </w:p>
         </w:tc>
-        <w:tc>
-          <w:tcPr>
-            <w:tcW w:w="3501" w:type="dxa"/>
-            <w:tcBorders>
-              <w:top w:val="single" w:sz="2" w:space="0" w:color="000001"/>
-              <w:left w:val="single" w:sz="2" w:space="0" w:color="000001"/>
-              <w:bottom w:val="single" w:sz="2" w:space="0" w:color="000001"/>
-              <w:right w:val="single" w:sz="2" w:space="0" w:color="000001"/>
-              <w:insideH w:val="single" w:sz="2" w:space="0" w:color="000001"/>
-              <w:insideV w:val="single" w:sz="2" w:space="0" w:color="000001"/>
-            </w:tcBorders>
-            <w:shd w:fill="auto" w:val="clear"/>
-            <w:tcMar>
-              <w:left w:w="51" w:type="dxa"/>
-            </w:tcMar>
-          </w:tcPr>
-          <w:p>
-            <w:pPr>
-              <w:pStyle w:val="Contedodatabela"/>
-              <w:spacing w:before="0" w:after="160"/>
-              <w:rPr/>
-            </w:pPr>
-            <w:r>
-              <w:rPr/>
-            </w:r>
-          </w:p>
-        </w:tc>
       </w:tr>
       <w:tr>
         <w:trPr/>
         <w:tc>
           <w:tcPr>
-            <w:tcW w:w="3068" w:type="dxa"/>
+            <w:tcW w:w="3506" w:type="dxa"/>
             <w:tcBorders>
               <w:top w:val="single" w:sz="2" w:space="0" w:color="000001"/>
               <w:left w:val="single" w:sz="2" w:space="0" w:color="000001"/>
@@ -712,7 +581,7 @@
             </w:tcBorders>
             <w:shd w:fill="auto" w:val="clear"/>
             <w:tcMar>
-              <w:left w:w="51" w:type="dxa"/>
+              <w:left w:w="42" w:type="dxa"/>
             </w:tcMar>
             <w:vAlign w:val="center"/>
           </w:tcPr>
@@ -731,7 +600,7 @@
         </w:tc>
         <w:tc>
           <w:tcPr>
-            <w:tcW w:w="3934" w:type="dxa"/>
+            <w:tcW w:w="4497" w:type="dxa"/>
             <w:tcBorders>
               <w:top w:val="single" w:sz="2" w:space="0" w:color="000001"/>
               <w:left w:val="single" w:sz="2" w:space="0" w:color="000001"/>
@@ -740,7 +609,7 @@
             </w:tcBorders>
             <w:shd w:fill="auto" w:val="clear"/>
             <w:tcMar>
-              <w:left w:w="51" w:type="dxa"/>
+              <w:left w:w="42" w:type="dxa"/>
             </w:tcMar>
           </w:tcPr>
           <w:p>
@@ -760,7 +629,7 @@
             </w:pPr>
             <w:r>
               <w:rPr>
-                <w:rFonts w:cs="Arial" w:ascii="Calibri" w:hAnsi="Calibri"/>
+                <w:rFonts w:cs="Arial"/>
                 <w:sz w:val="22"/>
                 <w:szCs w:val="22"/>
               </w:rPr>
@@ -784,7 +653,7 @@
             </w:pPr>
             <w:r>
               <w:rPr>
-                <w:rFonts w:cs="Arial" w:ascii="Calibri" w:hAnsi="Calibri"/>
+                <w:rFonts w:cs="Arial"/>
                 <w:sz w:val="22"/>
                 <w:szCs w:val="22"/>
               </w:rPr>
@@ -805,7 +674,7 @@
             </w:pPr>
             <w:r>
               <w:rPr>
-                <w:rFonts w:cs="Arial" w:ascii="Calibri" w:hAnsi="Calibri"/>
+                <w:rFonts w:cs="Arial"/>
                 <w:sz w:val="22"/>
                 <w:szCs w:val="22"/>
               </w:rPr>
@@ -814,16 +683,18 @@
         </w:tc>
         <w:tc>
           <w:tcPr>
-            <w:tcW w:w="3501" w:type="dxa"/>
+            <w:tcW w:w="6001" w:type="dxa"/>
             <w:tcBorders>
               <w:top w:val="single" w:sz="2" w:space="0" w:color="000001"/>
               <w:left w:val="single" w:sz="2" w:space="0" w:color="000001"/>
               <w:bottom w:val="single" w:sz="2" w:space="0" w:color="000001"/>
+              <w:right w:val="single" w:sz="2" w:space="0" w:color="000001"/>
               <w:insideH w:val="single" w:sz="2" w:space="0" w:color="000001"/>
+              <w:insideV w:val="single" w:sz="2" w:space="0" w:color="000001"/>
             </w:tcBorders>
             <w:shd w:fill="auto" w:val="clear"/>
             <w:tcMar>
-              <w:left w:w="51" w:type="dxa"/>
+              <w:left w:w="42" w:type="dxa"/>
             </w:tcMar>
           </w:tcPr>
           <w:p>
@@ -857,39 +728,12 @@
             </w:r>
           </w:p>
         </w:tc>
-        <w:tc>
-          <w:tcPr>
-            <w:tcW w:w="3501" w:type="dxa"/>
-            <w:tcBorders>
-              <w:top w:val="single" w:sz="2" w:space="0" w:color="000001"/>
-              <w:left w:val="single" w:sz="2" w:space="0" w:color="000001"/>
-              <w:bottom w:val="single" w:sz="2" w:space="0" w:color="000001"/>
-              <w:right w:val="single" w:sz="2" w:space="0" w:color="000001"/>
-              <w:insideH w:val="single" w:sz="2" w:space="0" w:color="000001"/>
-              <w:insideV w:val="single" w:sz="2" w:space="0" w:color="000001"/>
-            </w:tcBorders>
-            <w:shd w:fill="auto" w:val="clear"/>
-            <w:tcMar>
-              <w:left w:w="51" w:type="dxa"/>
-            </w:tcMar>
-          </w:tcPr>
-          <w:p>
-            <w:pPr>
-              <w:pStyle w:val="Contedodatabela"/>
-              <w:spacing w:before="0" w:after="160"/>
-              <w:rPr/>
-            </w:pPr>
-            <w:r>
-              <w:rPr/>
-            </w:r>
-          </w:p>
-        </w:tc>
       </w:tr>
       <w:tr>
         <w:trPr/>
         <w:tc>
           <w:tcPr>
-            <w:tcW w:w="3068" w:type="dxa"/>
+            <w:tcW w:w="3506" w:type="dxa"/>
             <w:tcBorders>
               <w:top w:val="single" w:sz="2" w:space="0" w:color="000001"/>
               <w:left w:val="single" w:sz="2" w:space="0" w:color="000001"/>
@@ -898,7 +742,7 @@
             </w:tcBorders>
             <w:shd w:fill="auto" w:val="clear"/>
             <w:tcMar>
-              <w:left w:w="51" w:type="dxa"/>
+              <w:left w:w="42" w:type="dxa"/>
             </w:tcMar>
             <w:vAlign w:val="center"/>
           </w:tcPr>
@@ -917,7 +761,7 @@
         </w:tc>
         <w:tc>
           <w:tcPr>
-            <w:tcW w:w="3934" w:type="dxa"/>
+            <w:tcW w:w="4497" w:type="dxa"/>
             <w:tcBorders>
               <w:top w:val="single" w:sz="2" w:space="0" w:color="000001"/>
               <w:left w:val="single" w:sz="2" w:space="0" w:color="000001"/>
@@ -926,7 +770,7 @@
             </w:tcBorders>
             <w:shd w:fill="auto" w:val="clear"/>
             <w:tcMar>
-              <w:left w:w="51" w:type="dxa"/>
+              <w:left w:w="42" w:type="dxa"/>
             </w:tcMar>
           </w:tcPr>
           <w:p>
@@ -946,7 +790,7 @@
             </w:pPr>
             <w:r>
               <w:rPr>
-                <w:rFonts w:cs="Arial" w:ascii="Calibri" w:hAnsi="Calibri"/>
+                <w:rFonts w:cs="Arial"/>
                 <w:sz w:val="22"/>
                 <w:szCs w:val="22"/>
               </w:rPr>
@@ -956,16 +800,18 @@
         </w:tc>
         <w:tc>
           <w:tcPr>
-            <w:tcW w:w="3501" w:type="dxa"/>
+            <w:tcW w:w="6001" w:type="dxa"/>
             <w:tcBorders>
               <w:top w:val="single" w:sz="2" w:space="0" w:color="000001"/>
               <w:left w:val="single" w:sz="2" w:space="0" w:color="000001"/>
               <w:bottom w:val="single" w:sz="2" w:space="0" w:color="000001"/>
+              <w:right w:val="single" w:sz="2" w:space="0" w:color="000001"/>
               <w:insideH w:val="single" w:sz="2" w:space="0" w:color="000001"/>
+              <w:insideV w:val="single" w:sz="2" w:space="0" w:color="000001"/>
             </w:tcBorders>
             <w:shd w:fill="auto" w:val="clear"/>
             <w:tcMar>
-              <w:left w:w="51" w:type="dxa"/>
+              <w:left w:w="42" w:type="dxa"/>
             </w:tcMar>
           </w:tcPr>
           <w:p>
@@ -999,39 +845,12 @@
             </w:r>
           </w:p>
         </w:tc>
-        <w:tc>
-          <w:tcPr>
-            <w:tcW w:w="3501" w:type="dxa"/>
-            <w:tcBorders>
-              <w:top w:val="single" w:sz="2" w:space="0" w:color="000001"/>
-              <w:left w:val="single" w:sz="2" w:space="0" w:color="000001"/>
-              <w:bottom w:val="single" w:sz="2" w:space="0" w:color="000001"/>
-              <w:right w:val="single" w:sz="2" w:space="0" w:color="000001"/>
-              <w:insideH w:val="single" w:sz="2" w:space="0" w:color="000001"/>
-              <w:insideV w:val="single" w:sz="2" w:space="0" w:color="000001"/>
-            </w:tcBorders>
-            <w:shd w:fill="auto" w:val="clear"/>
-            <w:tcMar>
-              <w:left w:w="51" w:type="dxa"/>
-            </w:tcMar>
-          </w:tcPr>
-          <w:p>
-            <w:pPr>
-              <w:pStyle w:val="Contedodatabela"/>
-              <w:spacing w:before="0" w:after="160"/>
-              <w:rPr/>
-            </w:pPr>
-            <w:r>
-              <w:rPr/>
-            </w:r>
-          </w:p>
-        </w:tc>
       </w:tr>
       <w:tr>
         <w:trPr/>
         <w:tc>
           <w:tcPr>
-            <w:tcW w:w="3068" w:type="dxa"/>
+            <w:tcW w:w="3506" w:type="dxa"/>
             <w:tcBorders>
               <w:top w:val="single" w:sz="2" w:space="0" w:color="000001"/>
               <w:left w:val="single" w:sz="2" w:space="0" w:color="000001"/>
@@ -1040,7 +859,7 @@
             </w:tcBorders>
             <w:shd w:fill="auto" w:val="clear"/>
             <w:tcMar>
-              <w:left w:w="51" w:type="dxa"/>
+              <w:left w:w="42" w:type="dxa"/>
             </w:tcMar>
             <w:vAlign w:val="center"/>
           </w:tcPr>
@@ -1059,7 +878,7 @@
         </w:tc>
         <w:tc>
           <w:tcPr>
-            <w:tcW w:w="3934" w:type="dxa"/>
+            <w:tcW w:w="4497" w:type="dxa"/>
             <w:tcBorders>
               <w:top w:val="single" w:sz="2" w:space="0" w:color="000001"/>
               <w:left w:val="single" w:sz="2" w:space="0" w:color="000001"/>
@@ -1068,7 +887,7 @@
             </w:tcBorders>
             <w:shd w:fill="auto" w:val="clear"/>
             <w:tcMar>
-              <w:left w:w="51" w:type="dxa"/>
+              <w:left w:w="42" w:type="dxa"/>
             </w:tcMar>
           </w:tcPr>
           <w:p>
@@ -1088,7 +907,7 @@
             </w:pPr>
             <w:r>
               <w:rPr>
-                <w:rFonts w:cs="Arial" w:ascii="Calibri" w:hAnsi="Calibri"/>
+                <w:rFonts w:cs="Arial"/>
                 <w:sz w:val="22"/>
                 <w:szCs w:val="22"/>
               </w:rPr>
@@ -1112,7 +931,7 @@
             </w:pPr>
             <w:r>
               <w:rPr>
-                <w:rFonts w:cs="Arial" w:ascii="Calibri" w:hAnsi="Calibri"/>
+                <w:rFonts w:cs="Arial"/>
                 <w:sz w:val="22"/>
                 <w:szCs w:val="22"/>
               </w:rPr>
@@ -1136,7 +955,7 @@
             </w:pPr>
             <w:r>
               <w:rPr>
-                <w:rFonts w:cs="Arial" w:ascii="Calibri" w:hAnsi="Calibri"/>
+                <w:rFonts w:cs="Arial"/>
                 <w:sz w:val="22"/>
                 <w:szCs w:val="22"/>
               </w:rPr>
@@ -1146,16 +965,18 @@
         </w:tc>
         <w:tc>
           <w:tcPr>
-            <w:tcW w:w="3501" w:type="dxa"/>
+            <w:tcW w:w="6001" w:type="dxa"/>
             <w:tcBorders>
               <w:top w:val="single" w:sz="2" w:space="0" w:color="000001"/>
               <w:left w:val="single" w:sz="2" w:space="0" w:color="000001"/>
               <w:bottom w:val="single" w:sz="2" w:space="0" w:color="000001"/>
+              <w:right w:val="single" w:sz="2" w:space="0" w:color="000001"/>
               <w:insideH w:val="single" w:sz="2" w:space="0" w:color="000001"/>
+              <w:insideV w:val="single" w:sz="2" w:space="0" w:color="000001"/>
             </w:tcBorders>
             <w:shd w:fill="auto" w:val="clear"/>
             <w:tcMar>
-              <w:left w:w="51" w:type="dxa"/>
+              <w:left w:w="42" w:type="dxa"/>
             </w:tcMar>
           </w:tcPr>
           <w:p>
@@ -1188,57 +1009,12 @@
             </w:r>
           </w:p>
         </w:tc>
-        <w:tc>
-          <w:tcPr>
-            <w:tcW w:w="3501" w:type="dxa"/>
-            <w:tcBorders>
-              <w:top w:val="single" w:sz="2" w:space="0" w:color="000001"/>
-              <w:left w:val="single" w:sz="2" w:space="0" w:color="000001"/>
-              <w:bottom w:val="single" w:sz="2" w:space="0" w:color="000001"/>
-              <w:right w:val="single" w:sz="2" w:space="0" w:color="000001"/>
-              <w:insideH w:val="single" w:sz="2" w:space="0" w:color="000001"/>
-              <w:insideV w:val="single" w:sz="2" w:space="0" w:color="000001"/>
-            </w:tcBorders>
-            <w:shd w:fill="auto" w:val="clear"/>
-            <w:tcMar>
-              <w:left w:w="51" w:type="dxa"/>
-            </w:tcMar>
-          </w:tcPr>
-          <w:p>
-            <w:pPr>
-              <w:pStyle w:val="Contedodatabela"/>
-              <w:rPr/>
-            </w:pPr>
-            <w:r>
-              <w:rPr/>
-            </w:r>
-          </w:p>
-          <w:p>
-            <w:pPr>
-              <w:pStyle w:val="Contedodatabela"/>
-              <w:rPr/>
-            </w:pPr>
-            <w:r>
-              <w:rPr/>
-            </w:r>
-          </w:p>
-          <w:p>
-            <w:pPr>
-              <w:pStyle w:val="Contedodatabela"/>
-              <w:spacing w:before="0" w:after="160"/>
-              <w:rPr/>
-            </w:pPr>
-            <w:r>
-              <w:rPr/>
-            </w:r>
-          </w:p>
-        </w:tc>
       </w:tr>
       <w:tr>
         <w:trPr/>
         <w:tc>
           <w:tcPr>
-            <w:tcW w:w="3068" w:type="dxa"/>
+            <w:tcW w:w="3506" w:type="dxa"/>
             <w:tcBorders>
               <w:top w:val="single" w:sz="2" w:space="0" w:color="000001"/>
               <w:left w:val="single" w:sz="2" w:space="0" w:color="000001"/>
@@ -1247,7 +1023,7 @@
             </w:tcBorders>
             <w:shd w:fill="auto" w:val="clear"/>
             <w:tcMar>
-              <w:left w:w="51" w:type="dxa"/>
+              <w:left w:w="42" w:type="dxa"/>
             </w:tcMar>
             <w:vAlign w:val="center"/>
           </w:tcPr>
@@ -1266,7 +1042,7 @@
         </w:tc>
         <w:tc>
           <w:tcPr>
-            <w:tcW w:w="3934" w:type="dxa"/>
+            <w:tcW w:w="4497" w:type="dxa"/>
             <w:tcBorders>
               <w:top w:val="single" w:sz="2" w:space="0" w:color="000001"/>
               <w:left w:val="single" w:sz="2" w:space="0" w:color="000001"/>
@@ -1275,7 +1051,7 @@
             </w:tcBorders>
             <w:shd w:fill="auto" w:val="clear"/>
             <w:tcMar>
-              <w:left w:w="51" w:type="dxa"/>
+              <w:left w:w="42" w:type="dxa"/>
             </w:tcMar>
           </w:tcPr>
           <w:p>
@@ -1295,7 +1071,7 @@
             </w:pPr>
             <w:r>
               <w:rPr>
-                <w:rFonts w:cs="Arial" w:ascii="Calibri" w:hAnsi="Calibri"/>
+                <w:rFonts w:cs="Arial"/>
                 <w:sz w:val="22"/>
                 <w:szCs w:val="22"/>
               </w:rPr>
@@ -1319,7 +1095,7 @@
             </w:pPr>
             <w:r>
               <w:rPr>
-                <w:rFonts w:cs="Arial" w:ascii="Calibri" w:hAnsi="Calibri"/>
+                <w:rFonts w:cs="Arial"/>
                 <w:sz w:val="22"/>
                 <w:szCs w:val="22"/>
               </w:rPr>
@@ -1343,7 +1119,7 @@
             </w:pPr>
             <w:r>
               <w:rPr>
-                <w:rFonts w:cs="Arial" w:ascii="Calibri" w:hAnsi="Calibri"/>
+                <w:rFonts w:cs="Arial"/>
                 <w:sz w:val="22"/>
                 <w:szCs w:val="22"/>
               </w:rPr>
@@ -1353,16 +1129,18 @@
         </w:tc>
         <w:tc>
           <w:tcPr>
-            <w:tcW w:w="3501" w:type="dxa"/>
+            <w:tcW w:w="6001" w:type="dxa"/>
             <w:tcBorders>
               <w:top w:val="single" w:sz="2" w:space="0" w:color="000001"/>
               <w:left w:val="single" w:sz="2" w:space="0" w:color="000001"/>
               <w:bottom w:val="single" w:sz="2" w:space="0" w:color="000001"/>
+              <w:right w:val="single" w:sz="2" w:space="0" w:color="000001"/>
               <w:insideH w:val="single" w:sz="2" w:space="0" w:color="000001"/>
+              <w:insideV w:val="single" w:sz="2" w:space="0" w:color="000001"/>
             </w:tcBorders>
             <w:shd w:fill="auto" w:val="clear"/>
             <w:tcMar>
-              <w:left w:w="51" w:type="dxa"/>
+              <w:left w:w="42" w:type="dxa"/>
             </w:tcMar>
           </w:tcPr>
           <w:p>
@@ -1411,33 +1189,6 @@
             </w:r>
           </w:p>
         </w:tc>
-        <w:tc>
-          <w:tcPr>
-            <w:tcW w:w="3501" w:type="dxa"/>
-            <w:tcBorders>
-              <w:top w:val="single" w:sz="2" w:space="0" w:color="000001"/>
-              <w:left w:val="single" w:sz="2" w:space="0" w:color="000001"/>
-              <w:bottom w:val="single" w:sz="2" w:space="0" w:color="000001"/>
-              <w:right w:val="single" w:sz="2" w:space="0" w:color="000001"/>
-              <w:insideH w:val="single" w:sz="2" w:space="0" w:color="000001"/>
-              <w:insideV w:val="single" w:sz="2" w:space="0" w:color="000001"/>
-            </w:tcBorders>
-            <w:shd w:fill="auto" w:val="clear"/>
-            <w:tcMar>
-              <w:left w:w="51" w:type="dxa"/>
-            </w:tcMar>
-          </w:tcPr>
-          <w:p>
-            <w:pPr>
-              <w:pStyle w:val="Contedodatabela"/>
-              <w:spacing w:before="0" w:after="160"/>
-              <w:rPr/>
-            </w:pPr>
-            <w:r>
-              <w:rPr/>
-            </w:r>
-          </w:p>
-        </w:tc>
       </w:tr>
     </w:tbl>
     <w:p>
@@ -1482,6 +1233,7 @@
       </w:pPr>
       <w:rPr>
         <w:rFonts w:ascii="Symbol" w:hAnsi="Symbol" w:cs="Symbol" w:hint="default"/>
+        <w:sz w:val="22"/>
         <w:rFonts w:cs="OpenSymbol"/>
       </w:rPr>
     </w:lvl>
@@ -1628,6 +1380,7 @@
       </w:pPr>
       <w:rPr>
         <w:rFonts w:ascii="Symbol" w:hAnsi="Symbol" w:cs="Symbol" w:hint="default"/>
+        <w:sz w:val="22"/>
         <w:rFonts w:cs="OpenSymbol"/>
       </w:rPr>
     </w:lvl>
@@ -1774,6 +1527,7 @@
       </w:pPr>
       <w:rPr>
         <w:rFonts w:ascii="Symbol" w:hAnsi="Symbol" w:cs="Symbol" w:hint="default"/>
+        <w:sz w:val="22"/>
         <w:rFonts w:cs="OpenSymbol"/>
       </w:rPr>
     </w:lvl>
@@ -1920,6 +1674,7 @@
       </w:pPr>
       <w:rPr>
         <w:rFonts w:ascii="Symbol" w:hAnsi="Symbol" w:cs="Symbol" w:hint="default"/>
+        <w:sz w:val="22"/>
         <w:rFonts w:cs="OpenSymbol"/>
       </w:rPr>
     </w:lvl>
@@ -2066,6 +1821,7 @@
       </w:pPr>
       <w:rPr>
         <w:rFonts w:ascii="Symbol" w:hAnsi="Symbol" w:cs="Symbol" w:hint="default"/>
+        <w:sz w:val="22"/>
         <w:rFonts w:cs="OpenSymbol"/>
       </w:rPr>
     </w:lvl>
@@ -3603,6 +3359,966 @@
       <w:rFonts w:cs="OpenSymbol"/>
     </w:rPr>
   </w:style>
+  <w:style w:type="character" w:styleId="ListLabel121">
+    <w:name w:val="ListLabel 121"/>
+    <w:qFormat/>
+    <w:rPr>
+      <w:rFonts w:ascii="Calibri" w:hAnsi="Calibri" w:cs="OpenSymbol"/>
+      <w:sz w:val="22"/>
+    </w:rPr>
+  </w:style>
+  <w:style w:type="character" w:styleId="ListLabel122">
+    <w:name w:val="ListLabel 122"/>
+    <w:qFormat/>
+    <w:rPr>
+      <w:rFonts w:cs="OpenSymbol"/>
+    </w:rPr>
+  </w:style>
+  <w:style w:type="character" w:styleId="ListLabel123">
+    <w:name w:val="ListLabel 123"/>
+    <w:qFormat/>
+    <w:rPr>
+      <w:rFonts w:cs="OpenSymbol"/>
+    </w:rPr>
+  </w:style>
+  <w:style w:type="character" w:styleId="ListLabel124">
+    <w:name w:val="ListLabel 124"/>
+    <w:qFormat/>
+    <w:rPr>
+      <w:rFonts w:cs="OpenSymbol"/>
+    </w:rPr>
+  </w:style>
+  <w:style w:type="character" w:styleId="ListLabel125">
+    <w:name w:val="ListLabel 125"/>
+    <w:qFormat/>
+    <w:rPr>
+      <w:rFonts w:cs="OpenSymbol"/>
+    </w:rPr>
+  </w:style>
+  <w:style w:type="character" w:styleId="ListLabel126">
+    <w:name w:val="ListLabel 126"/>
+    <w:qFormat/>
+    <w:rPr>
+      <w:rFonts w:cs="OpenSymbol"/>
+    </w:rPr>
+  </w:style>
+  <w:style w:type="character" w:styleId="ListLabel127">
+    <w:name w:val="ListLabel 127"/>
+    <w:qFormat/>
+    <w:rPr>
+      <w:rFonts w:cs="OpenSymbol"/>
+    </w:rPr>
+  </w:style>
+  <w:style w:type="character" w:styleId="ListLabel128">
+    <w:name w:val="ListLabel 128"/>
+    <w:qFormat/>
+    <w:rPr>
+      <w:rFonts w:cs="OpenSymbol"/>
+    </w:rPr>
+  </w:style>
+  <w:style w:type="character" w:styleId="ListLabel129">
+    <w:name w:val="ListLabel 129"/>
+    <w:qFormat/>
+    <w:rPr>
+      <w:rFonts w:cs="OpenSymbol"/>
+    </w:rPr>
+  </w:style>
+  <w:style w:type="character" w:styleId="ListLabel130">
+    <w:name w:val="ListLabel 130"/>
+    <w:qFormat/>
+    <w:rPr>
+      <w:rFonts w:ascii="Calibri" w:hAnsi="Calibri" w:cs="OpenSymbol"/>
+      <w:sz w:val="22"/>
+    </w:rPr>
+  </w:style>
+  <w:style w:type="character" w:styleId="ListLabel131">
+    <w:name w:val="ListLabel 131"/>
+    <w:qFormat/>
+    <w:rPr>
+      <w:rFonts w:cs="OpenSymbol"/>
+    </w:rPr>
+  </w:style>
+  <w:style w:type="character" w:styleId="ListLabel132">
+    <w:name w:val="ListLabel 132"/>
+    <w:qFormat/>
+    <w:rPr>
+      <w:rFonts w:cs="OpenSymbol"/>
+    </w:rPr>
+  </w:style>
+  <w:style w:type="character" w:styleId="ListLabel133">
+    <w:name w:val="ListLabel 133"/>
+    <w:qFormat/>
+    <w:rPr>
+      <w:rFonts w:cs="OpenSymbol"/>
+    </w:rPr>
+  </w:style>
+  <w:style w:type="character" w:styleId="ListLabel134">
+    <w:name w:val="ListLabel 134"/>
+    <w:qFormat/>
+    <w:rPr>
+      <w:rFonts w:cs="OpenSymbol"/>
+    </w:rPr>
+  </w:style>
+  <w:style w:type="character" w:styleId="ListLabel135">
+    <w:name w:val="ListLabel 135"/>
+    <w:qFormat/>
+    <w:rPr>
+      <w:rFonts w:cs="OpenSymbol"/>
+    </w:rPr>
+  </w:style>
+  <w:style w:type="character" w:styleId="ListLabel136">
+    <w:name w:val="ListLabel 136"/>
+    <w:qFormat/>
+    <w:rPr>
+      <w:rFonts w:cs="OpenSymbol"/>
+    </w:rPr>
+  </w:style>
+  <w:style w:type="character" w:styleId="ListLabel137">
+    <w:name w:val="ListLabel 137"/>
+    <w:qFormat/>
+    <w:rPr>
+      <w:rFonts w:cs="OpenSymbol"/>
+    </w:rPr>
+  </w:style>
+  <w:style w:type="character" w:styleId="ListLabel138">
+    <w:name w:val="ListLabel 138"/>
+    <w:qFormat/>
+    <w:rPr>
+      <w:rFonts w:cs="OpenSymbol"/>
+    </w:rPr>
+  </w:style>
+  <w:style w:type="character" w:styleId="ListLabel139">
+    <w:name w:val="ListLabel 139"/>
+    <w:qFormat/>
+    <w:rPr>
+      <w:rFonts w:ascii="Calibri" w:hAnsi="Calibri" w:cs="OpenSymbol"/>
+      <w:sz w:val="22"/>
+    </w:rPr>
+  </w:style>
+  <w:style w:type="character" w:styleId="ListLabel140">
+    <w:name w:val="ListLabel 140"/>
+    <w:qFormat/>
+    <w:rPr>
+      <w:rFonts w:cs="OpenSymbol"/>
+    </w:rPr>
+  </w:style>
+  <w:style w:type="character" w:styleId="ListLabel141">
+    <w:name w:val="ListLabel 141"/>
+    <w:qFormat/>
+    <w:rPr>
+      <w:rFonts w:cs="OpenSymbol"/>
+    </w:rPr>
+  </w:style>
+  <w:style w:type="character" w:styleId="ListLabel142">
+    <w:name w:val="ListLabel 142"/>
+    <w:qFormat/>
+    <w:rPr>
+      <w:rFonts w:cs="OpenSymbol"/>
+    </w:rPr>
+  </w:style>
+  <w:style w:type="character" w:styleId="ListLabel143">
+    <w:name w:val="ListLabel 143"/>
+    <w:qFormat/>
+    <w:rPr>
+      <w:rFonts w:cs="OpenSymbol"/>
+    </w:rPr>
+  </w:style>
+  <w:style w:type="character" w:styleId="ListLabel144">
+    <w:name w:val="ListLabel 144"/>
+    <w:qFormat/>
+    <w:rPr>
+      <w:rFonts w:cs="OpenSymbol"/>
+    </w:rPr>
+  </w:style>
+  <w:style w:type="character" w:styleId="ListLabel145">
+    <w:name w:val="ListLabel 145"/>
+    <w:qFormat/>
+    <w:rPr>
+      <w:rFonts w:cs="OpenSymbol"/>
+    </w:rPr>
+  </w:style>
+  <w:style w:type="character" w:styleId="ListLabel146">
+    <w:name w:val="ListLabel 146"/>
+    <w:qFormat/>
+    <w:rPr>
+      <w:rFonts w:cs="OpenSymbol"/>
+    </w:rPr>
+  </w:style>
+  <w:style w:type="character" w:styleId="ListLabel147">
+    <w:name w:val="ListLabel 147"/>
+    <w:qFormat/>
+    <w:rPr>
+      <w:rFonts w:cs="OpenSymbol"/>
+    </w:rPr>
+  </w:style>
+  <w:style w:type="character" w:styleId="ListLabel148">
+    <w:name w:val="ListLabel 148"/>
+    <w:qFormat/>
+    <w:rPr>
+      <w:rFonts w:ascii="Calibri" w:hAnsi="Calibri" w:cs="OpenSymbol"/>
+      <w:sz w:val="22"/>
+    </w:rPr>
+  </w:style>
+  <w:style w:type="character" w:styleId="ListLabel149">
+    <w:name w:val="ListLabel 149"/>
+    <w:qFormat/>
+    <w:rPr>
+      <w:rFonts w:cs="OpenSymbol"/>
+    </w:rPr>
+  </w:style>
+  <w:style w:type="character" w:styleId="ListLabel150">
+    <w:name w:val="ListLabel 150"/>
+    <w:qFormat/>
+    <w:rPr>
+      <w:rFonts w:cs="OpenSymbol"/>
+    </w:rPr>
+  </w:style>
+  <w:style w:type="character" w:styleId="ListLabel151">
+    <w:name w:val="ListLabel 151"/>
+    <w:qFormat/>
+    <w:rPr>
+      <w:rFonts w:cs="OpenSymbol"/>
+    </w:rPr>
+  </w:style>
+  <w:style w:type="character" w:styleId="ListLabel152">
+    <w:name w:val="ListLabel 152"/>
+    <w:qFormat/>
+    <w:rPr>
+      <w:rFonts w:cs="OpenSymbol"/>
+    </w:rPr>
+  </w:style>
+  <w:style w:type="character" w:styleId="ListLabel153">
+    <w:name w:val="ListLabel 153"/>
+    <w:qFormat/>
+    <w:rPr>
+      <w:rFonts w:cs="OpenSymbol"/>
+    </w:rPr>
+  </w:style>
+  <w:style w:type="character" w:styleId="ListLabel154">
+    <w:name w:val="ListLabel 154"/>
+    <w:qFormat/>
+    <w:rPr>
+      <w:rFonts w:cs="OpenSymbol"/>
+    </w:rPr>
+  </w:style>
+  <w:style w:type="character" w:styleId="ListLabel155">
+    <w:name w:val="ListLabel 155"/>
+    <w:qFormat/>
+    <w:rPr>
+      <w:rFonts w:cs="OpenSymbol"/>
+    </w:rPr>
+  </w:style>
+  <w:style w:type="character" w:styleId="ListLabel156">
+    <w:name w:val="ListLabel 156"/>
+    <w:qFormat/>
+    <w:rPr>
+      <w:rFonts w:cs="OpenSymbol"/>
+    </w:rPr>
+  </w:style>
+  <w:style w:type="character" w:styleId="ListLabel157">
+    <w:name w:val="ListLabel 157"/>
+    <w:qFormat/>
+    <w:rPr>
+      <w:rFonts w:ascii="Calibri" w:hAnsi="Calibri" w:cs="OpenSymbol"/>
+      <w:sz w:val="22"/>
+    </w:rPr>
+  </w:style>
+  <w:style w:type="character" w:styleId="ListLabel158">
+    <w:name w:val="ListLabel 158"/>
+    <w:qFormat/>
+    <w:rPr>
+      <w:rFonts w:cs="OpenSymbol"/>
+    </w:rPr>
+  </w:style>
+  <w:style w:type="character" w:styleId="ListLabel159">
+    <w:name w:val="ListLabel 159"/>
+    <w:qFormat/>
+    <w:rPr>
+      <w:rFonts w:cs="OpenSymbol"/>
+    </w:rPr>
+  </w:style>
+  <w:style w:type="character" w:styleId="ListLabel160">
+    <w:name w:val="ListLabel 160"/>
+    <w:qFormat/>
+    <w:rPr>
+      <w:rFonts w:cs="OpenSymbol"/>
+    </w:rPr>
+  </w:style>
+  <w:style w:type="character" w:styleId="ListLabel161">
+    <w:name w:val="ListLabel 161"/>
+    <w:qFormat/>
+    <w:rPr>
+      <w:rFonts w:cs="OpenSymbol"/>
+    </w:rPr>
+  </w:style>
+  <w:style w:type="character" w:styleId="ListLabel162">
+    <w:name w:val="ListLabel 162"/>
+    <w:qFormat/>
+    <w:rPr>
+      <w:rFonts w:cs="OpenSymbol"/>
+    </w:rPr>
+  </w:style>
+  <w:style w:type="character" w:styleId="ListLabel163">
+    <w:name w:val="ListLabel 163"/>
+    <w:qFormat/>
+    <w:rPr>
+      <w:rFonts w:cs="OpenSymbol"/>
+    </w:rPr>
+  </w:style>
+  <w:style w:type="character" w:styleId="ListLabel164">
+    <w:name w:val="ListLabel 164"/>
+    <w:qFormat/>
+    <w:rPr>
+      <w:rFonts w:cs="OpenSymbol"/>
+    </w:rPr>
+  </w:style>
+  <w:style w:type="character" w:styleId="ListLabel165">
+    <w:name w:val="ListLabel 165"/>
+    <w:qFormat/>
+    <w:rPr>
+      <w:rFonts w:cs="OpenSymbol"/>
+    </w:rPr>
+  </w:style>
+  <w:style w:type="character" w:styleId="ListLabel166">
+    <w:name w:val="ListLabel 166"/>
+    <w:qFormat/>
+    <w:rPr>
+      <w:rFonts w:ascii="Calibri" w:hAnsi="Calibri" w:cs="OpenSymbol"/>
+      <w:sz w:val="22"/>
+    </w:rPr>
+  </w:style>
+  <w:style w:type="character" w:styleId="ListLabel167">
+    <w:name w:val="ListLabel 167"/>
+    <w:qFormat/>
+    <w:rPr>
+      <w:rFonts w:cs="OpenSymbol"/>
+    </w:rPr>
+  </w:style>
+  <w:style w:type="character" w:styleId="ListLabel168">
+    <w:name w:val="ListLabel 168"/>
+    <w:qFormat/>
+    <w:rPr>
+      <w:rFonts w:cs="OpenSymbol"/>
+    </w:rPr>
+  </w:style>
+  <w:style w:type="character" w:styleId="ListLabel169">
+    <w:name w:val="ListLabel 169"/>
+    <w:qFormat/>
+    <w:rPr>
+      <w:rFonts w:cs="OpenSymbol"/>
+    </w:rPr>
+  </w:style>
+  <w:style w:type="character" w:styleId="ListLabel170">
+    <w:name w:val="ListLabel 170"/>
+    <w:qFormat/>
+    <w:rPr>
+      <w:rFonts w:cs="OpenSymbol"/>
+    </w:rPr>
+  </w:style>
+  <w:style w:type="character" w:styleId="ListLabel171">
+    <w:name w:val="ListLabel 171"/>
+    <w:qFormat/>
+    <w:rPr>
+      <w:rFonts w:cs="OpenSymbol"/>
+    </w:rPr>
+  </w:style>
+  <w:style w:type="character" w:styleId="ListLabel172">
+    <w:name w:val="ListLabel 172"/>
+    <w:qFormat/>
+    <w:rPr>
+      <w:rFonts w:cs="OpenSymbol"/>
+    </w:rPr>
+  </w:style>
+  <w:style w:type="character" w:styleId="ListLabel173">
+    <w:name w:val="ListLabel 173"/>
+    <w:qFormat/>
+    <w:rPr>
+      <w:rFonts w:cs="OpenSymbol"/>
+    </w:rPr>
+  </w:style>
+  <w:style w:type="character" w:styleId="ListLabel174">
+    <w:name w:val="ListLabel 174"/>
+    <w:qFormat/>
+    <w:rPr>
+      <w:rFonts w:cs="OpenSymbol"/>
+    </w:rPr>
+  </w:style>
+  <w:style w:type="character" w:styleId="ListLabel175">
+    <w:name w:val="ListLabel 175"/>
+    <w:qFormat/>
+    <w:rPr>
+      <w:rFonts w:ascii="Calibri" w:hAnsi="Calibri" w:cs="OpenSymbol"/>
+      <w:sz w:val="22"/>
+    </w:rPr>
+  </w:style>
+  <w:style w:type="character" w:styleId="ListLabel176">
+    <w:name w:val="ListLabel 176"/>
+    <w:qFormat/>
+    <w:rPr>
+      <w:rFonts w:cs="OpenSymbol"/>
+    </w:rPr>
+  </w:style>
+  <w:style w:type="character" w:styleId="ListLabel177">
+    <w:name w:val="ListLabel 177"/>
+    <w:qFormat/>
+    <w:rPr>
+      <w:rFonts w:cs="OpenSymbol"/>
+    </w:rPr>
+  </w:style>
+  <w:style w:type="character" w:styleId="ListLabel178">
+    <w:name w:val="ListLabel 178"/>
+    <w:qFormat/>
+    <w:rPr>
+      <w:rFonts w:cs="OpenSymbol"/>
+    </w:rPr>
+  </w:style>
+  <w:style w:type="character" w:styleId="ListLabel179">
+    <w:name w:val="ListLabel 179"/>
+    <w:qFormat/>
+    <w:rPr>
+      <w:rFonts w:cs="OpenSymbol"/>
+    </w:rPr>
+  </w:style>
+  <w:style w:type="character" w:styleId="ListLabel180">
+    <w:name w:val="ListLabel 180"/>
+    <w:qFormat/>
+    <w:rPr>
+      <w:rFonts w:cs="OpenSymbol"/>
+    </w:rPr>
+  </w:style>
+  <w:style w:type="character" w:styleId="ListLabel181">
+    <w:name w:val="ListLabel 181"/>
+    <w:qFormat/>
+    <w:rPr>
+      <w:rFonts w:cs="OpenSymbol"/>
+    </w:rPr>
+  </w:style>
+  <w:style w:type="character" w:styleId="ListLabel182">
+    <w:name w:val="ListLabel 182"/>
+    <w:qFormat/>
+    <w:rPr>
+      <w:rFonts w:cs="OpenSymbol"/>
+    </w:rPr>
+  </w:style>
+  <w:style w:type="character" w:styleId="ListLabel183">
+    <w:name w:val="ListLabel 183"/>
+    <w:qFormat/>
+    <w:rPr>
+      <w:rFonts w:cs="OpenSymbol"/>
+    </w:rPr>
+  </w:style>
+  <w:style w:type="character" w:styleId="ListLabel184">
+    <w:name w:val="ListLabel 184"/>
+    <w:qFormat/>
+    <w:rPr>
+      <w:rFonts w:ascii="Calibri" w:hAnsi="Calibri" w:cs="OpenSymbol"/>
+      <w:sz w:val="22"/>
+    </w:rPr>
+  </w:style>
+  <w:style w:type="character" w:styleId="ListLabel185">
+    <w:name w:val="ListLabel 185"/>
+    <w:qFormat/>
+    <w:rPr>
+      <w:rFonts w:cs="OpenSymbol"/>
+    </w:rPr>
+  </w:style>
+  <w:style w:type="character" w:styleId="ListLabel186">
+    <w:name w:val="ListLabel 186"/>
+    <w:qFormat/>
+    <w:rPr>
+      <w:rFonts w:cs="OpenSymbol"/>
+    </w:rPr>
+  </w:style>
+  <w:style w:type="character" w:styleId="ListLabel187">
+    <w:name w:val="ListLabel 187"/>
+    <w:qFormat/>
+    <w:rPr>
+      <w:rFonts w:cs="OpenSymbol"/>
+    </w:rPr>
+  </w:style>
+  <w:style w:type="character" w:styleId="ListLabel188">
+    <w:name w:val="ListLabel 188"/>
+    <w:qFormat/>
+    <w:rPr>
+      <w:rFonts w:cs="OpenSymbol"/>
+    </w:rPr>
+  </w:style>
+  <w:style w:type="character" w:styleId="ListLabel189">
+    <w:name w:val="ListLabel 189"/>
+    <w:qFormat/>
+    <w:rPr>
+      <w:rFonts w:cs="OpenSymbol"/>
+    </w:rPr>
+  </w:style>
+  <w:style w:type="character" w:styleId="ListLabel190">
+    <w:name w:val="ListLabel 190"/>
+    <w:qFormat/>
+    <w:rPr>
+      <w:rFonts w:cs="OpenSymbol"/>
+    </w:rPr>
+  </w:style>
+  <w:style w:type="character" w:styleId="ListLabel191">
+    <w:name w:val="ListLabel 191"/>
+    <w:qFormat/>
+    <w:rPr>
+      <w:rFonts w:cs="OpenSymbol"/>
+    </w:rPr>
+  </w:style>
+  <w:style w:type="character" w:styleId="ListLabel192">
+    <w:name w:val="ListLabel 192"/>
+    <w:qFormat/>
+    <w:rPr>
+      <w:rFonts w:cs="OpenSymbol"/>
+    </w:rPr>
+  </w:style>
+  <w:style w:type="character" w:styleId="ListLabel193">
+    <w:name w:val="ListLabel 193"/>
+    <w:qFormat/>
+    <w:rPr>
+      <w:rFonts w:ascii="Calibri" w:hAnsi="Calibri" w:cs="OpenSymbol"/>
+      <w:sz w:val="22"/>
+    </w:rPr>
+  </w:style>
+  <w:style w:type="character" w:styleId="ListLabel194">
+    <w:name w:val="ListLabel 194"/>
+    <w:qFormat/>
+    <w:rPr>
+      <w:rFonts w:cs="OpenSymbol"/>
+    </w:rPr>
+  </w:style>
+  <w:style w:type="character" w:styleId="ListLabel195">
+    <w:name w:val="ListLabel 195"/>
+    <w:qFormat/>
+    <w:rPr>
+      <w:rFonts w:cs="OpenSymbol"/>
+    </w:rPr>
+  </w:style>
+  <w:style w:type="character" w:styleId="ListLabel196">
+    <w:name w:val="ListLabel 196"/>
+    <w:qFormat/>
+    <w:rPr>
+      <w:rFonts w:cs="OpenSymbol"/>
+    </w:rPr>
+  </w:style>
+  <w:style w:type="character" w:styleId="ListLabel197">
+    <w:name w:val="ListLabel 197"/>
+    <w:qFormat/>
+    <w:rPr>
+      <w:rFonts w:cs="OpenSymbol"/>
+    </w:rPr>
+  </w:style>
+  <w:style w:type="character" w:styleId="ListLabel198">
+    <w:name w:val="ListLabel 198"/>
+    <w:qFormat/>
+    <w:rPr>
+      <w:rFonts w:cs="OpenSymbol"/>
+    </w:rPr>
+  </w:style>
+  <w:style w:type="character" w:styleId="ListLabel199">
+    <w:name w:val="ListLabel 199"/>
+    <w:qFormat/>
+    <w:rPr>
+      <w:rFonts w:cs="OpenSymbol"/>
+    </w:rPr>
+  </w:style>
+  <w:style w:type="character" w:styleId="ListLabel200">
+    <w:name w:val="ListLabel 200"/>
+    <w:qFormat/>
+    <w:rPr>
+      <w:rFonts w:cs="OpenSymbol"/>
+    </w:rPr>
+  </w:style>
+  <w:style w:type="character" w:styleId="ListLabel201">
+    <w:name w:val="ListLabel 201"/>
+    <w:qFormat/>
+    <w:rPr>
+      <w:rFonts w:cs="OpenSymbol"/>
+    </w:rPr>
+  </w:style>
+  <w:style w:type="character" w:styleId="ListLabel202">
+    <w:name w:val="ListLabel 202"/>
+    <w:qFormat/>
+    <w:rPr>
+      <w:rFonts w:ascii="Calibri" w:hAnsi="Calibri" w:cs="OpenSymbol"/>
+      <w:sz w:val="22"/>
+    </w:rPr>
+  </w:style>
+  <w:style w:type="character" w:styleId="ListLabel203">
+    <w:name w:val="ListLabel 203"/>
+    <w:qFormat/>
+    <w:rPr>
+      <w:rFonts w:cs="OpenSymbol"/>
+    </w:rPr>
+  </w:style>
+  <w:style w:type="character" w:styleId="ListLabel204">
+    <w:name w:val="ListLabel 204"/>
+    <w:qFormat/>
+    <w:rPr>
+      <w:rFonts w:cs="OpenSymbol"/>
+    </w:rPr>
+  </w:style>
+  <w:style w:type="character" w:styleId="ListLabel205">
+    <w:name w:val="ListLabel 205"/>
+    <w:qFormat/>
+    <w:rPr>
+      <w:rFonts w:cs="OpenSymbol"/>
+    </w:rPr>
+  </w:style>
+  <w:style w:type="character" w:styleId="ListLabel206">
+    <w:name w:val="ListLabel 206"/>
+    <w:qFormat/>
+    <w:rPr>
+      <w:rFonts w:cs="OpenSymbol"/>
+    </w:rPr>
+  </w:style>
+  <w:style w:type="character" w:styleId="ListLabel207">
+    <w:name w:val="ListLabel 207"/>
+    <w:qFormat/>
+    <w:rPr>
+      <w:rFonts w:cs="OpenSymbol"/>
+    </w:rPr>
+  </w:style>
+  <w:style w:type="character" w:styleId="ListLabel208">
+    <w:name w:val="ListLabel 208"/>
+    <w:qFormat/>
+    <w:rPr>
+      <w:rFonts w:cs="OpenSymbol"/>
+    </w:rPr>
+  </w:style>
+  <w:style w:type="character" w:styleId="ListLabel209">
+    <w:name w:val="ListLabel 209"/>
+    <w:qFormat/>
+    <w:rPr>
+      <w:rFonts w:cs="OpenSymbol"/>
+    </w:rPr>
+  </w:style>
+  <w:style w:type="character" w:styleId="ListLabel210">
+    <w:name w:val="ListLabel 210"/>
+    <w:qFormat/>
+    <w:rPr>
+      <w:rFonts w:cs="OpenSymbol"/>
+    </w:rPr>
+  </w:style>
+  <w:style w:type="character" w:styleId="ListLabel211">
+    <w:name w:val="ListLabel 211"/>
+    <w:qFormat/>
+    <w:rPr>
+      <w:rFonts w:ascii="Calibri" w:hAnsi="Calibri" w:cs="OpenSymbol"/>
+      <w:sz w:val="22"/>
+    </w:rPr>
+  </w:style>
+  <w:style w:type="character" w:styleId="ListLabel212">
+    <w:name w:val="ListLabel 212"/>
+    <w:qFormat/>
+    <w:rPr>
+      <w:rFonts w:cs="OpenSymbol"/>
+    </w:rPr>
+  </w:style>
+  <w:style w:type="character" w:styleId="ListLabel213">
+    <w:name w:val="ListLabel 213"/>
+    <w:qFormat/>
+    <w:rPr>
+      <w:rFonts w:cs="OpenSymbol"/>
+    </w:rPr>
+  </w:style>
+  <w:style w:type="character" w:styleId="ListLabel214">
+    <w:name w:val="ListLabel 214"/>
+    <w:qFormat/>
+    <w:rPr>
+      <w:rFonts w:cs="OpenSymbol"/>
+    </w:rPr>
+  </w:style>
+  <w:style w:type="character" w:styleId="ListLabel215">
+    <w:name w:val="ListLabel 215"/>
+    <w:qFormat/>
+    <w:rPr>
+      <w:rFonts w:cs="OpenSymbol"/>
+    </w:rPr>
+  </w:style>
+  <w:style w:type="character" w:styleId="ListLabel216">
+    <w:name w:val="ListLabel 216"/>
+    <w:qFormat/>
+    <w:rPr>
+      <w:rFonts w:cs="OpenSymbol"/>
+    </w:rPr>
+  </w:style>
+  <w:style w:type="character" w:styleId="ListLabel217">
+    <w:name w:val="ListLabel 217"/>
+    <w:qFormat/>
+    <w:rPr>
+      <w:rFonts w:cs="OpenSymbol"/>
+    </w:rPr>
+  </w:style>
+  <w:style w:type="character" w:styleId="ListLabel218">
+    <w:name w:val="ListLabel 218"/>
+    <w:qFormat/>
+    <w:rPr>
+      <w:rFonts w:cs="OpenSymbol"/>
+    </w:rPr>
+  </w:style>
+  <w:style w:type="character" w:styleId="ListLabel219">
+    <w:name w:val="ListLabel 219"/>
+    <w:qFormat/>
+    <w:rPr>
+      <w:rFonts w:cs="OpenSymbol"/>
+    </w:rPr>
+  </w:style>
+  <w:style w:type="character" w:styleId="ListLabel220">
+    <w:name w:val="ListLabel 220"/>
+    <w:qFormat/>
+    <w:rPr>
+      <w:rFonts w:ascii="Calibri" w:hAnsi="Calibri" w:cs="OpenSymbol"/>
+      <w:sz w:val="22"/>
+    </w:rPr>
+  </w:style>
+  <w:style w:type="character" w:styleId="ListLabel221">
+    <w:name w:val="ListLabel 221"/>
+    <w:qFormat/>
+    <w:rPr>
+      <w:rFonts w:cs="OpenSymbol"/>
+    </w:rPr>
+  </w:style>
+  <w:style w:type="character" w:styleId="ListLabel222">
+    <w:name w:val="ListLabel 222"/>
+    <w:qFormat/>
+    <w:rPr>
+      <w:rFonts w:cs="OpenSymbol"/>
+    </w:rPr>
+  </w:style>
+  <w:style w:type="character" w:styleId="ListLabel223">
+    <w:name w:val="ListLabel 223"/>
+    <w:qFormat/>
+    <w:rPr>
+      <w:rFonts w:cs="OpenSymbol"/>
+    </w:rPr>
+  </w:style>
+  <w:style w:type="character" w:styleId="ListLabel224">
+    <w:name w:val="ListLabel 224"/>
+    <w:qFormat/>
+    <w:rPr>
+      <w:rFonts w:cs="OpenSymbol"/>
+    </w:rPr>
+  </w:style>
+  <w:style w:type="character" w:styleId="ListLabel225">
+    <w:name w:val="ListLabel 225"/>
+    <w:qFormat/>
+    <w:rPr>
+      <w:rFonts w:cs="OpenSymbol"/>
+    </w:rPr>
+  </w:style>
+  <w:style w:type="character" w:styleId="ListLabel226">
+    <w:name w:val="ListLabel 226"/>
+    <w:qFormat/>
+    <w:rPr>
+      <w:rFonts w:cs="OpenSymbol"/>
+    </w:rPr>
+  </w:style>
+  <w:style w:type="character" w:styleId="ListLabel227">
+    <w:name w:val="ListLabel 227"/>
+    <w:qFormat/>
+    <w:rPr>
+      <w:rFonts w:cs="OpenSymbol"/>
+    </w:rPr>
+  </w:style>
+  <w:style w:type="character" w:styleId="ListLabel228">
+    <w:name w:val="ListLabel 228"/>
+    <w:qFormat/>
+    <w:rPr>
+      <w:rFonts w:cs="OpenSymbol"/>
+    </w:rPr>
+  </w:style>
+  <w:style w:type="character" w:styleId="ListLabel229">
+    <w:name w:val="ListLabel 229"/>
+    <w:qFormat/>
+    <w:rPr>
+      <w:rFonts w:ascii="Calibri" w:hAnsi="Calibri" w:cs="OpenSymbol"/>
+      <w:sz w:val="22"/>
+    </w:rPr>
+  </w:style>
+  <w:style w:type="character" w:styleId="ListLabel230">
+    <w:name w:val="ListLabel 230"/>
+    <w:qFormat/>
+    <w:rPr>
+      <w:rFonts w:cs="OpenSymbol"/>
+    </w:rPr>
+  </w:style>
+  <w:style w:type="character" w:styleId="ListLabel231">
+    <w:name w:val="ListLabel 231"/>
+    <w:qFormat/>
+    <w:rPr>
+      <w:rFonts w:cs="OpenSymbol"/>
+    </w:rPr>
+  </w:style>
+  <w:style w:type="character" w:styleId="ListLabel232">
+    <w:name w:val="ListLabel 232"/>
+    <w:qFormat/>
+    <w:rPr>
+      <w:rFonts w:cs="OpenSymbol"/>
+    </w:rPr>
+  </w:style>
+  <w:style w:type="character" w:styleId="ListLabel233">
+    <w:name w:val="ListLabel 233"/>
+    <w:qFormat/>
+    <w:rPr>
+      <w:rFonts w:cs="OpenSymbol"/>
+    </w:rPr>
+  </w:style>
+  <w:style w:type="character" w:styleId="ListLabel234">
+    <w:name w:val="ListLabel 234"/>
+    <w:qFormat/>
+    <w:rPr>
+      <w:rFonts w:cs="OpenSymbol"/>
+    </w:rPr>
+  </w:style>
+  <w:style w:type="character" w:styleId="ListLabel235">
+    <w:name w:val="ListLabel 235"/>
+    <w:qFormat/>
+    <w:rPr>
+      <w:rFonts w:cs="OpenSymbol"/>
+    </w:rPr>
+  </w:style>
+  <w:style w:type="character" w:styleId="ListLabel236">
+    <w:name w:val="ListLabel 236"/>
+    <w:qFormat/>
+    <w:rPr>
+      <w:rFonts w:cs="OpenSymbol"/>
+    </w:rPr>
+  </w:style>
+  <w:style w:type="character" w:styleId="ListLabel237">
+    <w:name w:val="ListLabel 237"/>
+    <w:qFormat/>
+    <w:rPr>
+      <w:rFonts w:cs="OpenSymbol"/>
+    </w:rPr>
+  </w:style>
+  <w:style w:type="character" w:styleId="ListLabel238">
+    <w:name w:val="ListLabel 238"/>
+    <w:qFormat/>
+    <w:rPr>
+      <w:rFonts w:ascii="Calibri" w:hAnsi="Calibri" w:cs="OpenSymbol"/>
+      <w:sz w:val="22"/>
+    </w:rPr>
+  </w:style>
+  <w:style w:type="character" w:styleId="ListLabel239">
+    <w:name w:val="ListLabel 239"/>
+    <w:qFormat/>
+    <w:rPr>
+      <w:rFonts w:cs="OpenSymbol"/>
+    </w:rPr>
+  </w:style>
+  <w:style w:type="character" w:styleId="ListLabel240">
+    <w:name w:val="ListLabel 240"/>
+    <w:qFormat/>
+    <w:rPr>
+      <w:rFonts w:cs="OpenSymbol"/>
+    </w:rPr>
+  </w:style>
+  <w:style w:type="character" w:styleId="ListLabel241">
+    <w:name w:val="ListLabel 241"/>
+    <w:qFormat/>
+    <w:rPr>
+      <w:rFonts w:cs="OpenSymbol"/>
+    </w:rPr>
+  </w:style>
+  <w:style w:type="character" w:styleId="ListLabel242">
+    <w:name w:val="ListLabel 242"/>
+    <w:qFormat/>
+    <w:rPr>
+      <w:rFonts w:cs="OpenSymbol"/>
+    </w:rPr>
+  </w:style>
+  <w:style w:type="character" w:styleId="ListLabel243">
+    <w:name w:val="ListLabel 243"/>
+    <w:qFormat/>
+    <w:rPr>
+      <w:rFonts w:cs="OpenSymbol"/>
+    </w:rPr>
+  </w:style>
+  <w:style w:type="character" w:styleId="ListLabel244">
+    <w:name w:val="ListLabel 244"/>
+    <w:qFormat/>
+    <w:rPr>
+      <w:rFonts w:cs="OpenSymbol"/>
+    </w:rPr>
+  </w:style>
+  <w:style w:type="character" w:styleId="ListLabel245">
+    <w:name w:val="ListLabel 245"/>
+    <w:qFormat/>
+    <w:rPr>
+      <w:rFonts w:cs="OpenSymbol"/>
+    </w:rPr>
+  </w:style>
+  <w:style w:type="character" w:styleId="ListLabel246">
+    <w:name w:val="ListLabel 246"/>
+    <w:qFormat/>
+    <w:rPr>
+      <w:rFonts w:cs="OpenSymbol"/>
+    </w:rPr>
+  </w:style>
+  <w:style w:type="character" w:styleId="ListLabel247">
+    <w:name w:val="ListLabel 247"/>
+    <w:qFormat/>
+    <w:rPr>
+      <w:rFonts w:ascii="Calibri" w:hAnsi="Calibri" w:cs="OpenSymbol"/>
+      <w:sz w:val="22"/>
+    </w:rPr>
+  </w:style>
+  <w:style w:type="character" w:styleId="ListLabel248">
+    <w:name w:val="ListLabel 248"/>
+    <w:qFormat/>
+    <w:rPr>
+      <w:rFonts w:cs="OpenSymbol"/>
+    </w:rPr>
+  </w:style>
+  <w:style w:type="character" w:styleId="ListLabel249">
+    <w:name w:val="ListLabel 249"/>
+    <w:qFormat/>
+    <w:rPr>
+      <w:rFonts w:cs="OpenSymbol"/>
+    </w:rPr>
+  </w:style>
+  <w:style w:type="character" w:styleId="ListLabel250">
+    <w:name w:val="ListLabel 250"/>
+    <w:qFormat/>
+    <w:rPr>
+      <w:rFonts w:cs="OpenSymbol"/>
+    </w:rPr>
+  </w:style>
+  <w:style w:type="character" w:styleId="ListLabel251">
+    <w:name w:val="ListLabel 251"/>
+    <w:qFormat/>
+    <w:rPr>
+      <w:rFonts w:cs="OpenSymbol"/>
+    </w:rPr>
+  </w:style>
+  <w:style w:type="character" w:styleId="ListLabel252">
+    <w:name w:val="ListLabel 252"/>
+    <w:qFormat/>
+    <w:rPr>
+      <w:rFonts w:cs="OpenSymbol"/>
+    </w:rPr>
+  </w:style>
+  <w:style w:type="character" w:styleId="ListLabel253">
+    <w:name w:val="ListLabel 253"/>
+    <w:qFormat/>
+    <w:rPr>
+      <w:rFonts w:cs="OpenSymbol"/>
+    </w:rPr>
+  </w:style>
+  <w:style w:type="character" w:styleId="ListLabel254">
+    <w:name w:val="ListLabel 254"/>
+    <w:qFormat/>
+    <w:rPr>
+      <w:rFonts w:cs="OpenSymbol"/>
+    </w:rPr>
+  </w:style>
+  <w:style w:type="character" w:styleId="ListLabel255">
+    <w:name w:val="ListLabel 255"/>
+    <w:qFormat/>
+    <w:rPr>
+      <w:rFonts w:cs="OpenSymbol"/>
+    </w:rPr>
+  </w:style>
   <w:style w:type="paragraph" w:styleId="Ttulo">
     <w:name w:val="Título"/>
     <w:basedOn w:val="Normal"/>

</xml_diff>